<commit_message>
audio soboru ponechány jenom na githubu kvůli velikosti souborů
</commit_message>
<xml_diff>
--- a/Documentation/protokol.docx
+++ b/Documentation/protokol.docx
@@ -752,27 +752,14 @@
                             <w:r>
                               <w:t xml:space="preserve">Obrázek </w:t>
                             </w:r>
-                            <w:r>
-                              <w:fldChar w:fldCharType="begin"/>
-                            </w:r>
-                            <w:r>
-                              <w:instrText xml:space="preserve"> SEQ Obrázek \* ARABIC </w:instrText>
-                            </w:r>
-                            <w:r>
-                              <w:fldChar w:fldCharType="separate"/>
-                            </w:r>
-                            <w:r>
-                              <w:rPr>
-                                <w:noProof/>
-                              </w:rPr>
-                              <w:t>1</w:t>
-                            </w:r>
-                            <w:r>
-                              <w:rPr>
-                                <w:noProof/>
-                              </w:rPr>
-                              <w:fldChar w:fldCharType="end"/>
-                            </w:r>
+                            <w:fldSimple w:instr=" SEQ Obrázek \* ARABIC ">
+                              <w:r>
+                                <w:rPr>
+                                  <w:noProof/>
+                                </w:rPr>
+                                <w:t>1</w:t>
+                              </w:r>
+                            </w:fldSimple>
                             <w:r>
                               <w:t>: Překreslené zadání s vyznačeným směrem signálových toků</w:t>
                             </w:r>
@@ -816,27 +803,14 @@
                       <w:r>
                         <w:t xml:space="preserve">Obrázek </w:t>
                       </w:r>
-                      <w:r>
-                        <w:fldChar w:fldCharType="begin"/>
-                      </w:r>
-                      <w:r>
-                        <w:instrText xml:space="preserve"> SEQ Obrázek \* ARABIC </w:instrText>
-                      </w:r>
-                      <w:r>
-                        <w:fldChar w:fldCharType="separate"/>
-                      </w:r>
-                      <w:r>
-                        <w:rPr>
-                          <w:noProof/>
-                        </w:rPr>
-                        <w:t>1</w:t>
-                      </w:r>
-                      <w:r>
-                        <w:rPr>
-                          <w:noProof/>
-                        </w:rPr>
-                        <w:fldChar w:fldCharType="end"/>
-                      </w:r>
+                      <w:fldSimple w:instr=" SEQ Obrázek \* ARABIC ">
+                        <w:r>
+                          <w:rPr>
+                            <w:noProof/>
+                          </w:rPr>
+                          <w:t>1</w:t>
+                        </w:r>
+                      </w:fldSimple>
                       <w:r>
                         <w:t>: Překreslené zadání s vyznačeným směrem signálových toků</w:t>
                       </w:r>
@@ -858,27 +832,14 @@
       <w:r>
         <w:t xml:space="preserve">Obrázek </w:t>
       </w:r>
-      <w:r>
-        <w:fldChar w:fldCharType="begin"/>
-      </w:r>
-      <w:r>
-        <w:instrText xml:space="preserve"> SEQ Obrázek \* ARABIC </w:instrText>
-      </w:r>
-      <w:r>
-        <w:fldChar w:fldCharType="separate"/>
-      </w:r>
-      <w:r>
-        <w:rPr>
-          <w:noProof/>
-        </w:rPr>
-        <w:t>2</w:t>
-      </w:r>
-      <w:r>
-        <w:rPr>
-          <w:noProof/>
-        </w:rPr>
-        <w:fldChar w:fldCharType="end"/>
-      </w:r>
+      <w:fldSimple w:instr=" SEQ Obrázek \* ARABIC ">
+        <w:r>
+          <w:rPr>
+            <w:noProof/>
+          </w:rPr>
+          <w:t>2</w:t>
+        </w:r>
+      </w:fldSimple>
       <w:r>
         <w:t>: vývojový diagram ze zadání projektu.</w:t>
       </w:r>
@@ -2718,7 +2679,7 @@
     <w:p>
       <w:r>
         <w:lastRenderedPageBreak/>
-        <w:t xml:space="preserve">Tento skript je dostupný společně s příkladem originálního a zprocesovaného audio soboru ve složce </w:t>
+        <w:t xml:space="preserve">Tento skript je dostupný ve složce </w:t>
       </w:r>
       <w:r>
         <w:rPr>
@@ -2729,6 +2690,29 @@
       <w:r>
         <w:t>.</w:t>
       </w:r>
+      <w:r>
+        <w:t xml:space="preserve"> Příklady zpracovaného audio souboru tímto skriptem jsou (kvůli omezení velikosti) na </w:t>
+      </w:r>
+      <w:hyperlink r:id="rId11" w:history="1">
+        <w:r>
+          <w:rPr>
+            <w:rStyle w:val="Hyperlink"/>
+          </w:rPr>
+          <w:t>https://gith</w:t>
+        </w:r>
+        <w:r>
+          <w:rPr>
+            <w:rStyle w:val="Hyperlink"/>
+          </w:rPr>
+          <w:t>u</w:t>
+        </w:r>
+        <w:r>
+          <w:rPr>
+            <w:rStyle w:val="Hyperlink"/>
+          </w:rPr>
+          <w:t>b.com/marouncz/SPR-Projekt/blob/main/Python/echoOutput.wav</w:t>
+        </w:r>
+      </w:hyperlink>
     </w:p>
     <w:p>
       <w:pPr>
@@ -2786,10 +2770,10 @@
             <v:path o:extrusionok="f" gradientshapeok="t" o:connecttype="rect"/>
             <o:lock v:ext="edit" aspectratio="t"/>
           </v:shapetype>
-          <v:shape id="_x0000_i1044" type="#_x0000_t75" style="width:355.15pt;height:390pt" o:ole="">
-            <v:imagedata r:id="rId11" o:title=""/>
+          <v:shape id="_x0000_i1025" type="#_x0000_t75" style="width:355.15pt;height:390pt" o:ole="">
+            <v:imagedata r:id="rId12" o:title=""/>
           </v:shape>
-          <o:OLEObject Type="Embed" ProgID="Word.OpenDocumentText.12" ShapeID="_x0000_i1044" DrawAspect="Content" ObjectID="_1826376768" r:id="rId12"/>
+          <o:OLEObject Type="Embed" ProgID="Word.OpenDocumentText.12" ShapeID="_x0000_i1025" DrawAspect="Content" ObjectID="_1826781453" r:id="rId13"/>
         </w:object>
       </w:r>
     </w:p>
@@ -2898,7 +2882,7 @@
                     </pic:cNvPicPr>
                   </pic:nvPicPr>
                   <pic:blipFill>
-                    <a:blip r:embed="rId13">
+                    <a:blip r:embed="rId14">
                       <a:extLst>
                         <a:ext uri="{28A0092B-C50C-407E-A947-70E740481C1C}">
                           <a14:useLocalDpi xmlns:a14="http://schemas.microsoft.com/office/drawing/2010/main" val="0"/>
@@ -2938,24 +2922,14 @@
       <w:r>
         <w:t xml:space="preserve">Obrázek </w:t>
       </w:r>
-      <w:r>
-        <w:fldChar w:fldCharType="begin"/>
-      </w:r>
-      <w:r>
-        <w:instrText xml:space="preserve"> SEQ Obrázek \* ARABIC </w:instrText>
-      </w:r>
-      <w:r>
-        <w:fldChar w:fldCharType="separate"/>
-      </w:r>
-      <w:r>
-        <w:rPr>
-          <w:noProof/>
-        </w:rPr>
-        <w:t>3</w:t>
-      </w:r>
-      <w:r>
-        <w:fldChar w:fldCharType="end"/>
-      </w:r>
+      <w:fldSimple w:instr=" SEQ Obrázek \* ARABIC ">
+        <w:r>
+          <w:rPr>
+            <w:noProof/>
+          </w:rPr>
+          <w:t>3</w:t>
+        </w:r>
+      </w:fldSimple>
       <w:r>
         <w:t>: Měření náročnosti zpracování.</w:t>
       </w:r>
@@ -2971,10 +2945,10 @@
     <w:p>
       <w:r>
         <w:object w:dxaOrig="9072" w:dyaOrig="8505" w14:anchorId="2159E038">
-          <v:shape id="_x0000_i1047" type="#_x0000_t75" style="width:334.75pt;height:313.85pt" o:ole="">
-            <v:imagedata r:id="rId14" o:title=""/>
+          <v:shape id="_x0000_i1026" type="#_x0000_t75" style="width:334.75pt;height:313.85pt" o:ole="">
+            <v:imagedata r:id="rId15" o:title=""/>
           </v:shape>
-          <o:OLEObject Type="Embed" ProgID="Word.OpenDocumentText.12" ShapeID="_x0000_i1047" DrawAspect="Content" ObjectID="_1826376769" r:id="rId15"/>
+          <o:OLEObject Type="Embed" ProgID="Word.OpenDocumentText.12" ShapeID="_x0000_i1026" DrawAspect="Content" ObjectID="_1826781454" r:id="rId16"/>
         </w:object>
       </w:r>
     </w:p>
@@ -3042,24 +3016,14 @@
       <w:r>
         <w:t xml:space="preserve">Tabulka </w:t>
       </w:r>
-      <w:r>
-        <w:fldChar w:fldCharType="begin"/>
-      </w:r>
-      <w:r>
-        <w:instrText xml:space="preserve"> SEQ Tabulka \* ARABIC </w:instrText>
-      </w:r>
-      <w:r>
-        <w:fldChar w:fldCharType="separate"/>
-      </w:r>
-      <w:r>
-        <w:rPr>
-          <w:noProof/>
-        </w:rPr>
-        <w:t>1</w:t>
-      </w:r>
-      <w:r>
-        <w:fldChar w:fldCharType="end"/>
-      </w:r>
+      <w:fldSimple w:instr=" SEQ Tabulka \* ARABIC ">
+        <w:r>
+          <w:rPr>
+            <w:noProof/>
+          </w:rPr>
+          <w:t>1</w:t>
+        </w:r>
+      </w:fldSimple>
       <w:r>
         <w:t>: Stavy přepínačů.</w:t>
       </w:r>
@@ -3171,10 +3135,7 @@
               <w:jc w:val="center"/>
             </w:pPr>
             <w:r>
-              <w:t>α = 0,</w:t>
-            </w:r>
-            <w:r>
-              <w:t>6</w:t>
+              <w:t>α = 0,6</w:t>
             </w:r>
           </w:p>
         </w:tc>
@@ -3208,10 +3169,7 @@
               <w:jc w:val="center"/>
             </w:pPr>
             <w:r>
-              <w:t>β = 0,</w:t>
-            </w:r>
-            <w:r>
-              <w:t>3</w:t>
+              <w:t>β = 0,3</w:t>
             </w:r>
           </w:p>
         </w:tc>
@@ -3348,13 +3306,7 @@
               <w:jc w:val="center"/>
             </w:pPr>
             <w:r>
-              <w:t xml:space="preserve">Delay = </w:t>
-            </w:r>
-            <w:r>
-              <w:t>10</w:t>
-            </w:r>
-            <w:r>
-              <w:t>0 ms</w:t>
+              <w:t>Delay = 100 ms</w:t>
             </w:r>
           </w:p>
         </w:tc>
@@ -3368,13 +3320,7 @@
               <w:jc w:val="center"/>
             </w:pPr>
             <w:r>
-              <w:t xml:space="preserve">Delay = </w:t>
-            </w:r>
-            <w:r>
-              <w:t>1</w:t>
-            </w:r>
-            <w:r>
-              <w:t>50 ms</w:t>
+              <w:t>Delay = 150 ms</w:t>
             </w:r>
           </w:p>
         </w:tc>
@@ -3388,13 +3334,7 @@
               <w:jc w:val="center"/>
             </w:pPr>
             <w:r>
-              <w:t xml:space="preserve">Delay = </w:t>
-            </w:r>
-            <w:r>
-              <w:t>20</w:t>
-            </w:r>
-            <w:r>
-              <w:t>0 ms</w:t>
+              <w:t>Delay = 200 ms</w:t>
             </w:r>
           </w:p>
         </w:tc>
@@ -3427,16 +3367,24 @@
     </w:p>
     <w:p>
       <w:r>
-        <w:t xml:space="preserve">V přiložených soborech v podsložce </w:t>
-      </w:r>
-      <w:r>
-        <w:rPr>
-          <w:rFonts w:ascii="Courier New" w:hAnsi="Courier New" w:cs="Courier New"/>
-        </w:rPr>
-        <w:t>Documentation</w:t>
-      </w:r>
-      <w:r>
-        <w:t xml:space="preserve"> se nachází 3 nahrávky – jedna originální a dvě, které byly přehnány skrz DSP vývojový kit a nahrány zpětně zvukovou kartou PC.</w:t>
+        <w:t xml:space="preserve">V soborech </w:t>
+      </w:r>
+      <w:r>
+        <w:t xml:space="preserve">dostupných na </w:t>
+      </w:r>
+      <w:hyperlink r:id="rId17" w:history="1">
+        <w:r>
+          <w:rPr>
+            <w:rStyle w:val="Hyperlink"/>
+          </w:rPr>
+          <w:t>https://github.com/marouncz/SPR-Projekt/tree/main/Documentation</w:t>
+        </w:r>
+      </w:hyperlink>
+      <w:r>
+        <w:t xml:space="preserve"> </w:t>
+      </w:r>
+      <w:r>
+        <w:t>se nachází 3 nahrávky – jedna originální a dvě, které byly přehnány skrz DSP vývojový kit a nahrány zpětně zvukovou kartou PC.</w:t>
       </w:r>
     </w:p>
     <w:p>
@@ -3447,24 +3395,14 @@
       <w:r>
         <w:t xml:space="preserve">Tabulka </w:t>
       </w:r>
-      <w:r>
-        <w:fldChar w:fldCharType="begin"/>
-      </w:r>
-      <w:r>
-        <w:instrText xml:space="preserve"> SEQ Tabulka \* ARABIC </w:instrText>
-      </w:r>
-      <w:r>
-        <w:fldChar w:fldCharType="separate"/>
-      </w:r>
-      <w:r>
-        <w:rPr>
-          <w:noProof/>
-        </w:rPr>
-        <w:t>2</w:t>
-      </w:r>
-      <w:r>
-        <w:fldChar w:fldCharType="end"/>
-      </w:r>
+      <w:fldSimple w:instr=" SEQ Tabulka \* ARABIC ">
+        <w:r>
+          <w:rPr>
+            <w:noProof/>
+          </w:rPr>
+          <w:t>2</w:t>
+        </w:r>
+      </w:fldSimple>
       <w:r>
         <w:t>: Podklady poslechového testu.</w:t>
       </w:r>
@@ -3586,13 +3524,7 @@
               <w:jc w:val="center"/>
             </w:pPr>
             <w:r>
-              <w:t xml:space="preserve">α </w:t>
-            </w:r>
-            <w:r>
-              <w:t>=</w:t>
-            </w:r>
-            <w:r>
-              <w:t xml:space="preserve"> 0,3   β = 0,3     delay = 50 ms</w:t>
+              <w:t>α = 0,3   β = 0,3     delay = 50 ms</w:t>
             </w:r>
           </w:p>
         </w:tc>
@@ -3631,19 +3563,7 @@
               <w:jc w:val="center"/>
             </w:pPr>
             <w:r>
-              <w:t>α = 0,</w:t>
-            </w:r>
-            <w:r>
-              <w:t xml:space="preserve">6     </w:t>
-            </w:r>
-            <w:r>
-              <w:t>β = 0,</w:t>
-            </w:r>
-            <w:r>
-              <w:t xml:space="preserve">6    </w:t>
-            </w:r>
-            <w:r>
-              <w:t xml:space="preserve"> delay = 200 ms</w:t>
+              <w:t>α = 0,6     β = 0,6     delay = 200 ms</w:t>
             </w:r>
           </w:p>
         </w:tc>
@@ -3706,7 +3626,7 @@
                     <pic:cNvPicPr/>
                   </pic:nvPicPr>
                   <pic:blipFill>
-                    <a:blip r:embed="rId16">
+                    <a:blip r:embed="rId18">
                       <a:extLst>
                         <a:ext uri="{28A0092B-C50C-407E-A947-70E740481C1C}">
                           <a14:useLocalDpi xmlns:a14="http://schemas.microsoft.com/office/drawing/2010/main" val="0"/>
@@ -3740,27 +3660,14 @@
       <w:r>
         <w:t xml:space="preserve">Obrázek </w:t>
       </w:r>
-      <w:r>
-        <w:fldChar w:fldCharType="begin"/>
-      </w:r>
-      <w:r>
-        <w:instrText xml:space="preserve"> SEQ Obrázek \* ARABIC </w:instrText>
-      </w:r>
-      <w:r>
-        <w:fldChar w:fldCharType="separate"/>
-      </w:r>
-      <w:r>
-        <w:rPr>
-          <w:noProof/>
-        </w:rPr>
-        <w:t>4</w:t>
-      </w:r>
-      <w:r>
-        <w:rPr>
-          <w:noProof/>
-        </w:rPr>
-        <w:fldChar w:fldCharType="end"/>
-      </w:r>
+      <w:fldSimple w:instr=" SEQ Obrázek \* ARABIC ">
+        <w:r>
+          <w:rPr>
+            <w:noProof/>
+          </w:rPr>
+          <w:t>4</w:t>
+        </w:r>
+      </w:fldSimple>
       <w:r>
         <w:t>: Simulovaná frekvenční charakteristika filtru v MATLABu ve frekvenčním rozsahu 1 Hz – 20 kHz.</w:t>
       </w:r>
@@ -3849,24 +3756,14 @@
       <w:r>
         <w:t xml:space="preserve">Tabulka </w:t>
       </w:r>
-      <w:r>
-        <w:fldChar w:fldCharType="begin"/>
-      </w:r>
-      <w:r>
-        <w:instrText xml:space="preserve"> SEQ Tabulka \* ARABIC </w:instrText>
-      </w:r>
-      <w:r>
-        <w:fldChar w:fldCharType="separate"/>
-      </w:r>
-      <w:r>
-        <w:rPr>
-          <w:noProof/>
-        </w:rPr>
-        <w:t>3</w:t>
-      </w:r>
-      <w:r>
-        <w:fldChar w:fldCharType="end"/>
-      </w:r>
+      <w:fldSimple w:instr=" SEQ Tabulka \* ARABIC ">
+        <w:r>
+          <w:rPr>
+            <w:noProof/>
+          </w:rPr>
+          <w:t>3</w:t>
+        </w:r>
+      </w:fldSimple>
       <w:r>
         <w:t>: Porovnání simulace a měření frekvenční charakteristiky.</w:t>
       </w:r>
@@ -3975,7 +3872,7 @@
                           <pic:cNvPicPr/>
                         </pic:nvPicPr>
                         <pic:blipFill>
-                          <a:blip r:embed="rId17"/>
+                          <a:blip r:embed="rId19"/>
                           <a:stretch>
                             <a:fillRect/>
                           </a:stretch>
@@ -4026,7 +3923,7 @@
                           <pic:cNvPicPr/>
                         </pic:nvPicPr>
                         <pic:blipFill>
-                          <a:blip r:embed="rId18"/>
+                          <a:blip r:embed="rId20"/>
                           <a:stretch>
                             <a:fillRect/>
                           </a:stretch>
@@ -4098,7 +3995,7 @@
                           </pic:cNvPicPr>
                         </pic:nvPicPr>
                         <pic:blipFill>
-                          <a:blip r:embed="rId19">
+                          <a:blip r:embed="rId21">
                             <a:extLst>
                               <a:ext uri="{28A0092B-C50C-407E-A947-70E740481C1C}">
                                 <a14:useLocalDpi xmlns:a14="http://schemas.microsoft.com/office/drawing/2010/main" val="0"/>
@@ -4162,7 +4059,7 @@
                           </pic:cNvPicPr>
                         </pic:nvPicPr>
                         <pic:blipFill>
-                          <a:blip r:embed="rId20">
+                          <a:blip r:embed="rId22">
                             <a:extLst>
                               <a:ext uri="{28A0092B-C50C-407E-A947-70E740481C1C}">
                                 <a14:useLocalDpi xmlns:a14="http://schemas.microsoft.com/office/drawing/2010/main" val="0"/>
@@ -4242,21 +4139,12 @@
         <w:ind w:left="360"/>
       </w:pPr>
       <w:r>
-        <w:t xml:space="preserve">Měření </w:t>
-      </w:r>
-      <w:r>
-        <w:t>zpožďovacího členu</w:t>
-      </w:r>
-    </w:p>
-    <w:p>
-      <w:r>
-        <w:t xml:space="preserve">Aby bylo možné ověřit správné nastavení spožďovacího členu (zdali nastavená hodnota v ms opravdu odpovídá skutečnosti), byl přehrán zvukovou kartou jeden pulz. Nastavení efektu bylo </w:t>
-      </w:r>
-      <w:r>
-        <w:t>α = 0,6    β = 0,6   delay = 200 ms</w:t>
-      </w:r>
-      <w:r>
-        <w:t>.</w:t>
+        <w:t>Měření zpožďovacího členu</w:t>
+      </w:r>
+    </w:p>
+    <w:p>
+      <w:r>
+        <w:t>Aby bylo možné ověřit správné nastavení spožďovacího členu (zdali nastavená hodnota v ms opravdu odpovídá skutečnosti), byl přehrán zvukovou kartou jeden pulz. Nastavení efektu bylo α = 0,6    β = 0,6   delay = 200 ms.</w:t>
       </w:r>
     </w:p>
     <w:p>
@@ -4287,7 +4175,7 @@
                     </pic:cNvPicPr>
                   </pic:nvPicPr>
                   <pic:blipFill>
-                    <a:blip r:embed="rId21">
+                    <a:blip r:embed="rId23">
                       <a:extLst>
                         <a:ext uri="{28A0092B-C50C-407E-A947-70E740481C1C}">
                           <a14:useLocalDpi xmlns:a14="http://schemas.microsoft.com/office/drawing/2010/main" val="0"/>
@@ -4327,24 +4215,14 @@
       <w:r>
         <w:t xml:space="preserve">Obrázek </w:t>
       </w:r>
-      <w:r>
-        <w:fldChar w:fldCharType="begin"/>
-      </w:r>
-      <w:r>
-        <w:instrText xml:space="preserve"> SEQ Obrázek \* ARABIC </w:instrText>
-      </w:r>
-      <w:r>
-        <w:fldChar w:fldCharType="separate"/>
-      </w:r>
-      <w:r>
-        <w:rPr>
-          <w:noProof/>
-        </w:rPr>
-        <w:t>5</w:t>
-      </w:r>
-      <w:r>
-        <w:fldChar w:fldCharType="end"/>
-      </w:r>
+      <w:fldSimple w:instr=" SEQ Obrázek \* ARABIC ">
+        <w:r>
+          <w:rPr>
+            <w:noProof/>
+          </w:rPr>
+          <w:t>5</w:t>
+        </w:r>
+      </w:fldSimple>
       <w:r>
         <w:t>: Měření času zpoždění.</w:t>
       </w:r>
@@ -4378,7 +4256,7 @@
       </w:r>
     </w:p>
     <w:sectPr>
-      <w:footerReference w:type="default" r:id="rId22"/>
+      <w:footerReference w:type="default" r:id="rId24"/>
       <w:pgSz w:w="11906" w:h="16838"/>
       <w:pgMar w:top="1417" w:right="1417" w:bottom="1417" w:left="1417" w:header="708" w:footer="708" w:gutter="0"/>
       <w:cols w:space="708"/>
@@ -6004,6 +5882,7 @@
   <w:style w:type="character" w:default="1" w:styleId="DefaultParagraphFont">
     <w:name w:val="Default Paragraph Font"/>
     <w:uiPriority w:val="1"/>
+    <w:semiHidden/>
     <w:unhideWhenUsed/>
   </w:style>
   <w:style w:type="table" w:default="1" w:styleId="TableNormal">
@@ -6151,6 +6030,36 @@
       <w:bCs/>
       <w:sz w:val="24"/>
       <w:szCs w:val="24"/>
+    </w:rPr>
+  </w:style>
+  <w:style w:type="character" w:styleId="Hyperlink">
+    <w:name w:val="Hyperlink"/>
+    <w:basedOn w:val="DefaultParagraphFont"/>
+    <w:rsid w:val="006F251C"/>
+    <w:rPr>
+      <w:color w:val="0563C1" w:themeColor="hyperlink"/>
+      <w:u w:val="single"/>
+    </w:rPr>
+  </w:style>
+  <w:style w:type="character" w:styleId="UnresolvedMention">
+    <w:name w:val="Unresolved Mention"/>
+    <w:basedOn w:val="DefaultParagraphFont"/>
+    <w:uiPriority w:val="99"/>
+    <w:semiHidden/>
+    <w:unhideWhenUsed/>
+    <w:rsid w:val="006F251C"/>
+    <w:rPr>
+      <w:color w:val="605E5C"/>
+      <w:shd w:val="clear" w:color="auto" w:fill="E1DFDD"/>
+    </w:rPr>
+  </w:style>
+  <w:style w:type="character" w:styleId="FollowedHyperlink">
+    <w:name w:val="FollowedHyperlink"/>
+    <w:basedOn w:val="DefaultParagraphFont"/>
+    <w:rsid w:val="006F251C"/>
+    <w:rPr>
+      <w:color w:val="954F72" w:themeColor="followedHyperlink"/>
+      <w:u w:val="single"/>
     </w:rPr>
   </w:style>
 </w:styles>

</xml_diff>